<commit_message>
Changing register_user function to form_field_validation
</commit_message>
<xml_diff>
--- a/Riki/Tests/testing_guide.docx
+++ b/Riki/Tests/testing_guide.docx
@@ -20,23 +20,7 @@
           <w:b/>
           <w:bCs/>
         </w:rPr>
-        <w:t>For all tests, ensure that your current directory is in Riki NOT Tests. Your command prompt should look like \</w:t>
-      </w:r>
-      <w:proofErr w:type="spellStart"/>
-      <w:r>
-        <w:rPr>
-          <w:b/>
-          <w:bCs/>
-        </w:rPr>
-        <w:t>TeamBasicRiki</w:t>
-      </w:r>
-      <w:proofErr w:type="spellEnd"/>
-      <w:r>
-        <w:rPr>
-          <w:b/>
-          <w:bCs/>
-        </w:rPr>
-        <w:t>\Riki&gt;</w:t>
+        <w:t>For all tests, ensure that your current directory is in Riki NOT Tests. Your command prompt should look like \TeamBasicRiki\Riki&gt;</w:t>
       </w:r>
     </w:p>
     <w:p>
@@ -53,23 +37,10 @@
         </w:numPr>
       </w:pPr>
       <w:r>
-        <w:t xml:space="preserve">For Upload/Download Feature, in your command prompt enter “python -m </w:t>
-      </w:r>
-      <w:proofErr w:type="spellStart"/>
-      <w:r>
-        <w:t>unittest</w:t>
-      </w:r>
-      <w:proofErr w:type="spellEnd"/>
-      <w:r>
-        <w:t xml:space="preserve"> Tests/</w:t>
-      </w:r>
-      <w:proofErr w:type="spellStart"/>
-      <w:r>
-        <w:t>file_storage_test</w:t>
-      </w:r>
-      <w:proofErr w:type="spellEnd"/>
-      <w:r>
-        <w:t>/</w:t>
+        <w:t>For Upload/Download Feature, in your command prompt enter “python -m unittest Tests/</w:t>
+      </w:r>
+      <w:r>
+        <w:t>file_storage_test/</w:t>
       </w:r>
       <w:r>
         <w:t>file_storage_test.py”. This will run the unit tests for this feature</w:t>
@@ -84,23 +55,10 @@
         </w:numPr>
       </w:pPr>
       <w:r>
-        <w:t xml:space="preserve">For the Download Wiki Page feature, enter “python -m </w:t>
-      </w:r>
-      <w:proofErr w:type="spellStart"/>
-      <w:r>
-        <w:t>unittest</w:t>
-      </w:r>
-      <w:proofErr w:type="spellEnd"/>
-      <w:r>
-        <w:t xml:space="preserve"> Tests/</w:t>
-      </w:r>
-      <w:proofErr w:type="spellStart"/>
-      <w:r>
-        <w:t>wiki_download_test</w:t>
-      </w:r>
-      <w:proofErr w:type="spellEnd"/>
-      <w:r>
-        <w:t>/download_by_filetypes_test</w:t>
+        <w:t>For the Download Wiki Page feature, enter “python -m unittest Tests/</w:t>
+      </w:r>
+      <w:r>
+        <w:t>wiki_download_test/download_by_filetypes_test</w:t>
       </w:r>
       <w:r>
         <w:t xml:space="preserve">.py”. </w:t>
@@ -127,15 +85,7 @@
         </w:numPr>
       </w:pPr>
       <w:r>
-        <w:t xml:space="preserve">python -m </w:t>
-      </w:r>
-      <w:proofErr w:type="spellStart"/>
-      <w:r>
-        <w:t>unittest</w:t>
-      </w:r>
-      <w:proofErr w:type="spellEnd"/>
-      <w:r>
-        <w:t xml:space="preserve"> Tests/account_test/user_account_page_test.py</w:t>
+        <w:t>python -m unittest Tests/account_test/user_account_page_test.py</w:t>
       </w:r>
     </w:p>
     <w:p>
@@ -147,31 +97,7 @@
         </w:numPr>
       </w:pPr>
       <w:r>
-        <w:t xml:space="preserve">python -m </w:t>
-      </w:r>
-      <w:proofErr w:type="spellStart"/>
-      <w:r>
-        <w:t>unittest</w:t>
-      </w:r>
-      <w:proofErr w:type="spellEnd"/>
-      <w:r>
-        <w:t xml:space="preserve"> Tests/</w:t>
-      </w:r>
-      <w:proofErr w:type="spellStart"/>
-      <w:r>
-        <w:t>account_test</w:t>
-      </w:r>
-      <w:proofErr w:type="spellEnd"/>
-      <w:r>
-        <w:t>/</w:t>
-      </w:r>
-      <w:proofErr w:type="spellStart"/>
-      <w:r>
-        <w:t>user_controller</w:t>
-      </w:r>
-      <w:proofErr w:type="spellEnd"/>
-      <w:r>
-        <w:t xml:space="preserve"> _test.py</w:t>
+        <w:t>python -m unittest Tests/account_test/user_controller _test.py</w:t>
       </w:r>
     </w:p>
     <w:p>
@@ -183,31 +109,7 @@
         </w:numPr>
       </w:pPr>
       <w:r>
-        <w:t xml:space="preserve">python -m </w:t>
-      </w:r>
-      <w:proofErr w:type="spellStart"/>
-      <w:r>
-        <w:t>unittest</w:t>
-      </w:r>
-      <w:proofErr w:type="spellEnd"/>
-      <w:r>
-        <w:t xml:space="preserve"> Tests/</w:t>
-      </w:r>
-      <w:proofErr w:type="spellStart"/>
-      <w:r>
-        <w:t>account_test</w:t>
-      </w:r>
-      <w:proofErr w:type="spellEnd"/>
-      <w:r>
-        <w:t>/</w:t>
-      </w:r>
-      <w:proofErr w:type="spellStart"/>
-      <w:r>
-        <w:t>user_deletion</w:t>
-      </w:r>
-      <w:proofErr w:type="spellEnd"/>
-      <w:r>
-        <w:t xml:space="preserve"> _test.py</w:t>
+        <w:t>python -m unittest Tests/account_test/user_deletion _test.py</w:t>
       </w:r>
     </w:p>
     <w:p>
@@ -219,15 +121,7 @@
         </w:numPr>
       </w:pPr>
       <w:r>
-        <w:t xml:space="preserve">python -m </w:t>
-      </w:r>
-      <w:proofErr w:type="spellStart"/>
-      <w:r>
-        <w:t>unittest</w:t>
-      </w:r>
-      <w:proofErr w:type="spellEnd"/>
-      <w:r>
-        <w:t xml:space="preserve"> Tests/account_test/user_login_creation_test.py</w:t>
+        <w:t>python -m unittest Tests/account_test/user_login_creation_test.py</w:t>
       </w:r>
     </w:p>
     <w:p>
@@ -244,15 +138,7 @@
         </w:numPr>
       </w:pPr>
       <w:r>
-        <w:t>The regression test will automatically run all of the test suites. In order to run this, ensure that your current directory is in Riki NOT Tests. Your command prompt should look like \</w:t>
-      </w:r>
-      <w:proofErr w:type="spellStart"/>
-      <w:r>
-        <w:t>TeamBasicRiki</w:t>
-      </w:r>
-      <w:proofErr w:type="spellEnd"/>
-      <w:r>
-        <w:t>\Riki&gt;</w:t>
+        <w:t>The regression test will automatically run all of the test suites. In order to run this, ensure that your current directory is in Riki NOT Tests. Your command prompt should look like \TeamBasicRiki\Riki&gt;</w:t>
       </w:r>
     </w:p>
     <w:p>
@@ -267,15 +153,10 @@
         <w:t>In your command prompt enter “python</w:t>
       </w:r>
       <w:r>
-        <w:t xml:space="preserve"> -m </w:t>
-      </w:r>
-      <w:proofErr w:type="spellStart"/>
-      <w:r>
-        <w:t>unittest</w:t>
-      </w:r>
-      <w:proofErr w:type="spellEnd"/>
-      <w:r>
-        <w:t xml:space="preserve"> Tests/regression_test.py</w:t>
+        <w:t xml:space="preserve"> </w:t>
+      </w:r>
+      <w:r>
+        <w:t>Tests/regression_test.py</w:t>
       </w:r>
     </w:p>
     <w:p/>
@@ -293,21 +174,7 @@
         </w:numPr>
       </w:pPr>
       <w:r>
-        <w:t xml:space="preserve">The integration test must be run from </w:t>
-      </w:r>
-      <w:r>
-        <w:t>\</w:t>
-      </w:r>
-      <w:proofErr w:type="spellStart"/>
-      <w:r>
-        <w:t>TeamBasicRiki</w:t>
-      </w:r>
-      <w:proofErr w:type="spellEnd"/>
-      <w:r>
-        <w:t>\Riki&gt;</w:t>
-      </w:r>
-      <w:r>
-        <w:t xml:space="preserve"> . </w:t>
+        <w:t xml:space="preserve">The integration test must be run from \TeamBasicRiki\Riki&gt; . </w:t>
       </w:r>
     </w:p>
     <w:p>
@@ -319,15 +186,7 @@
         </w:numPr>
       </w:pPr>
       <w:r>
-        <w:t xml:space="preserve">In command prompt enter “python -m </w:t>
-      </w:r>
-      <w:proofErr w:type="spellStart"/>
-      <w:r>
-        <w:t>unittest</w:t>
-      </w:r>
-      <w:proofErr w:type="spellEnd"/>
-      <w:r>
-        <w:t xml:space="preserve"> Tests/integration_tests.py</w:t>
+        <w:t>In command prompt enter “python -m unittest Tests/integration_tests.py</w:t>
       </w:r>
     </w:p>
     <w:p>
@@ -357,15 +216,7 @@
         </w:numPr>
       </w:pPr>
       <w:r>
-        <w:t xml:space="preserve">The acceptance tests can be found in the folder </w:t>
-      </w:r>
-      <w:proofErr w:type="spellStart"/>
-      <w:r>
-        <w:t>acceptance_tests</w:t>
-      </w:r>
-      <w:proofErr w:type="spellEnd"/>
-      <w:r>
-        <w:t xml:space="preserve">. There are 7 total acceptance tests as two cover multiple requirements. </w:t>
+        <w:t xml:space="preserve">The acceptance tests can be found in the folder acceptance_tests. There are 7 total acceptance tests as two cover multiple requirements. </w:t>
       </w:r>
     </w:p>
     <w:sectPr>

</xml_diff>